<commit_message>
Perun finished and awaiting proofreading
</commit_message>
<xml_diff>
--- a/Perun kernel.docx
+++ b/Perun kernel.docx
@@ -9,7 +9,7 @@
           <w:b/>
           <w:sz w:val="96"/>
           <w:szCs w:val="96"/>
-          <w:lang w:val="en-US"/>
+          <w:lang w:val="en-GB"/>
         </w:rPr>
       </w:pPr>
       <w:r>
@@ -17,7 +17,7 @@
           <w:b/>
           <w:sz w:val="96"/>
           <w:szCs w:val="96"/>
-          <w:lang w:val="en-US"/>
+          <w:lang w:val="en-GB"/>
         </w:rPr>
         <w:t>Perun kernel</w:t>
       </w:r>
@@ -28,14 +28,14 @@
         <w:rPr>
           <w:sz w:val="56"/>
           <w:szCs w:val="56"/>
-          <w:lang w:val="en-US"/>
+          <w:lang w:val="en-GB"/>
         </w:rPr>
       </w:pPr>
       <w:r>
         <w:rPr>
           <w:sz w:val="56"/>
           <w:szCs w:val="56"/>
-          <w:lang w:val="en-US"/>
+          <w:lang w:val="en-GB"/>
         </w:rPr>
         <w:t>Description</w:t>
       </w:r>
@@ -47,7 +47,7 @@
           <w:b/>
           <w:sz w:val="24"/>
           <w:szCs w:val="24"/>
-          <w:lang w:val="en-US"/>
+          <w:lang w:val="en-GB"/>
         </w:rPr>
       </w:pPr>
       <w:r>
@@ -55,7 +55,7 @@
           <w:b/>
           <w:sz w:val="24"/>
           <w:szCs w:val="24"/>
-          <w:lang w:val="en-US"/>
+          <w:lang w:val="en-GB"/>
         </w:rPr>
         <w:t>___________________________________________________________________________</w:t>
       </w:r>
@@ -70,22 +70,46 @@
         <w:rPr>
           <w:sz w:val="28"/>
           <w:szCs w:val="28"/>
-          <w:lang w:val="en-US"/>
+          <w:lang w:val="en-GB"/>
         </w:rPr>
       </w:pPr>
       <w:r>
         <w:rPr>
           <w:sz w:val="28"/>
           <w:szCs w:val="28"/>
-          <w:lang w:val="en-US"/>
-        </w:rPr>
-        <w:t>Abstract</w:t>
+          <w:lang w:val="en-GB"/>
+        </w:rPr>
+        <w:t xml:space="preserve">This paper describes in detail an application which acts as a kernel of </w:t>
       </w:r>
       <w:r>
         <w:rPr>
           <w:sz w:val="28"/>
           <w:szCs w:val="28"/>
-          <w:lang w:val="en-US"/>
+          <w:lang w:val="en-GB"/>
+        </w:rPr>
+        <w:t xml:space="preserve">first UFP </w:t>
+      </w:r>
+      <w:r>
+        <w:rPr>
+          <w:sz w:val="28"/>
+          <w:szCs w:val="28"/>
+          <w:lang w:val="en-GB"/>
+        </w:rPr>
+        <w:t>UAV</w:t>
+      </w:r>
+      <w:r>
+        <w:rPr>
+          <w:sz w:val="28"/>
+          <w:szCs w:val="28"/>
+          <w:lang w:val="en-GB"/>
+        </w:rPr>
+        <w:t>s</w:t>
+      </w:r>
+      <w:r>
+        <w:rPr>
+          <w:sz w:val="28"/>
+          <w:szCs w:val="28"/>
+          <w:lang w:val="en-GB"/>
         </w:rPr>
         <w:t xml:space="preserve">. </w:t>
       </w:r>
@@ -93,17 +117,16 @@
     <w:p>
       <w:pPr>
         <w:rPr>
-          <w:color w:val="FF0000"/>
           <w:sz w:val="20"/>
           <w:szCs w:val="20"/>
-          <w:lang w:val="en-US"/>
+          <w:lang w:val="en-GB"/>
         </w:rPr>
       </w:pPr>
       <w:r>
         <w:rPr>
           <w:sz w:val="20"/>
           <w:szCs w:val="20"/>
-          <w:lang w:val="en-US"/>
+          <w:lang w:val="en-GB"/>
         </w:rPr>
         <w:t>Jakub Mnich</w:t>
       </w:r>
@@ -111,7 +134,7 @@
         <w:rPr>
           <w:sz w:val="20"/>
           <w:szCs w:val="20"/>
-          <w:lang w:val="en-US"/>
+          <w:lang w:val="en-GB"/>
         </w:rPr>
         <w:t xml:space="preserve"> </w:t>
       </w:r>
@@ -119,7 +142,7 @@
         <w:rPr>
           <w:sz w:val="20"/>
           <w:szCs w:val="20"/>
-          <w:lang w:val="en-US"/>
+          <w:lang w:val="en-GB"/>
         </w:rPr>
         <w:t>–</w:t>
       </w:r>
@@ -127,7 +150,7 @@
         <w:rPr>
           <w:sz w:val="20"/>
           <w:szCs w:val="20"/>
-          <w:lang w:val="en-US"/>
+          <w:lang w:val="en-GB"/>
         </w:rPr>
         <w:t xml:space="preserve"> MikroCpp</w:t>
       </w:r>
@@ -135,7 +158,7 @@
         <w:rPr>
           <w:sz w:val="20"/>
           <w:szCs w:val="20"/>
-          <w:lang w:val="en-US"/>
+          <w:lang w:val="en-GB"/>
         </w:rPr>
         <w:t xml:space="preserve"> (Universal Flying Platforms)</w:t>
       </w:r>
@@ -143,7 +166,7 @@
         <w:rPr>
           <w:sz w:val="20"/>
           <w:szCs w:val="20"/>
-          <w:lang w:val="en-US"/>
+          <w:lang w:val="en-GB"/>
         </w:rPr>
         <w:t xml:space="preserve"> </w:t>
       </w:r>
@@ -151,7 +174,7 @@
         <w:rPr>
           <w:sz w:val="20"/>
           <w:szCs w:val="20"/>
-          <w:lang w:val="en-US"/>
+          <w:lang w:val="en-GB"/>
         </w:rPr>
         <w:tab/>
       </w:r>
@@ -159,7 +182,7 @@
         <w:rPr>
           <w:sz w:val="20"/>
           <w:szCs w:val="20"/>
-          <w:lang w:val="en-US"/>
+          <w:lang w:val="en-GB"/>
         </w:rPr>
         <w:tab/>
       </w:r>
@@ -167,7 +190,7 @@
         <w:rPr>
           <w:sz w:val="20"/>
           <w:szCs w:val="20"/>
-          <w:lang w:val="en-US"/>
+          <w:lang w:val="en-GB"/>
         </w:rPr>
         <w:tab/>
       </w:r>
@@ -175,37 +198,25 @@
         <w:rPr>
           <w:sz w:val="20"/>
           <w:szCs w:val="20"/>
-          <w:lang w:val="en-US"/>
+          <w:lang w:val="en-GB"/>
         </w:rPr>
         <w:tab/>
+        <w:t xml:space="preserve">      </w:t>
       </w:r>
       <w:r>
         <w:rPr>
           <w:sz w:val="20"/>
           <w:szCs w:val="20"/>
-          <w:lang w:val="en-US"/>
-        </w:rPr>
-        <w:tab/>
-        <w:t xml:space="preserve">      </w:t>
-      </w:r>
-      <w:r>
-        <w:rPr>
-          <w:b/>
-          <w:color w:val="FF0000"/>
-          <w:sz w:val="20"/>
-          <w:szCs w:val="20"/>
-          <w:lang w:val="en-US"/>
-        </w:rPr>
-        <w:t>not finished</w:t>
+          <w:lang w:val="en-GB"/>
+        </w:rPr>
+        <w:t>2 November 2016</w:t>
       </w:r>
     </w:p>
     <w:p>
       <w:pPr>
         <w:jc w:val="center"/>
         <w:rPr>
-          <w:sz w:val="20"/>
-          <w:szCs w:val="20"/>
-          <w:lang w:val="en-US"/>
+          <w:lang w:val="en-GB"/>
         </w:rPr>
       </w:pPr>
     </w:p>
@@ -213,17 +224,7 @@
       <w:pPr>
         <w:jc w:val="center"/>
         <w:rPr>
-          <w:sz w:val="20"/>
-          <w:szCs w:val="20"/>
-          <w:lang w:val="en-US"/>
-        </w:rPr>
-      </w:pPr>
-    </w:p>
-    <w:p>
-      <w:pPr>
-        <w:jc w:val="center"/>
-        <w:rPr>
-          <w:lang w:val="en-US"/>
+          <w:lang w:val="en-GB"/>
         </w:rPr>
         <w:sectPr>
           <w:footerReference w:type="default" r:id="rId7"/>
@@ -244,41 +245,797 @@
         <w:jc w:val="both"/>
         <w:rPr>
           <w:b/>
-          <w:lang w:val="en-US"/>
+          <w:lang w:val="en-GB"/>
         </w:rPr>
       </w:pPr>
       <w:r>
         <w:rPr>
           <w:b/>
-          <w:lang w:val="en-US"/>
-        </w:rPr>
-        <w:t>Header</w:t>
+          <w:lang w:val="en-GB"/>
+        </w:rPr>
+        <w:t>General description</w:t>
+      </w:r>
+    </w:p>
+    <w:p>
+      <w:pPr>
+        <w:ind w:firstLine="360"/>
+        <w:jc w:val="both"/>
+        <w:rPr>
+          <w:lang w:val="en-GB"/>
+        </w:rPr>
+      </w:pPr>
+      <w:r>
+        <w:rPr>
+          <w:lang w:val="en-GB"/>
+        </w:rPr>
+        <w:t>Perun provides the following functionalities to the system:</w:t>
+      </w:r>
+    </w:p>
+    <w:p>
+      <w:pPr>
+        <w:pStyle w:val="Akapitzlist"/>
+        <w:numPr>
+          <w:ilvl w:val="0"/>
+          <w:numId w:val="12"/>
+        </w:numPr>
+        <w:jc w:val="both"/>
+        <w:rPr>
+          <w:lang w:val="en-GB"/>
+        </w:rPr>
+      </w:pPr>
+      <w:r>
+        <w:rPr>
+          <w:lang w:val="en-GB"/>
+        </w:rPr>
+        <w:t>FFDEKernel instance.</w:t>
+      </w:r>
+    </w:p>
+    <w:p>
+      <w:pPr>
+        <w:pStyle w:val="Akapitzlist"/>
+        <w:numPr>
+          <w:ilvl w:val="0"/>
+          <w:numId w:val="12"/>
+        </w:numPr>
+        <w:jc w:val="both"/>
+        <w:rPr>
+          <w:lang w:val="en-GB"/>
+        </w:rPr>
+      </w:pPr>
+      <w:r>
+        <w:rPr>
+          <w:lang w:val="en-GB"/>
+        </w:rPr>
+        <w:t xml:space="preserve">Global logger for important messages. </w:t>
+      </w:r>
+    </w:p>
+    <w:p>
+      <w:pPr>
+        <w:pStyle w:val="Akapitzlist"/>
+        <w:numPr>
+          <w:ilvl w:val="0"/>
+          <w:numId w:val="12"/>
+        </w:numPr>
+        <w:jc w:val="both"/>
+        <w:rPr>
+          <w:lang w:val="en-GB"/>
+        </w:rPr>
+      </w:pPr>
+      <w:r>
+        <w:rPr>
+          <w:lang w:val="en-GB"/>
+        </w:rPr>
+        <w:t>Internet / LAN communication gate.</w:t>
+      </w:r>
+    </w:p>
+    <w:p>
+      <w:pPr>
+        <w:pStyle w:val="Akapitzlist"/>
+        <w:numPr>
+          <w:ilvl w:val="0"/>
+          <w:numId w:val="12"/>
+        </w:numPr>
+        <w:jc w:val="both"/>
+        <w:rPr>
+          <w:lang w:val="en-GB"/>
+        </w:rPr>
+      </w:pPr>
+      <w:r>
+        <w:rPr>
+          <w:lang w:val="en-GB"/>
+        </w:rPr>
+        <w:t xml:space="preserve">Command distribution server.  </w:t>
+      </w:r>
+    </w:p>
+    <w:p>
+      <w:pPr>
+        <w:jc w:val="both"/>
+        <w:rPr>
+          <w:lang w:val="en-GB"/>
+        </w:rPr>
+      </w:pPr>
+      <w:r>
+        <w:rPr>
+          <w:noProof/>
+          <w:lang w:val="en-GB" w:eastAsia="pl-PL"/>
+        </w:rPr>
+        <w:drawing>
+          <wp:anchor distT="0" distB="0" distL="114300" distR="114300" simplePos="0" relativeHeight="251658240" behindDoc="0" locked="0" layoutInCell="1" allowOverlap="1">
+            <wp:simplePos x="0" y="0"/>
+            <wp:positionH relativeFrom="column">
+              <wp:posOffset>-247650</wp:posOffset>
+            </wp:positionH>
+            <wp:positionV relativeFrom="paragraph">
+              <wp:posOffset>786130</wp:posOffset>
+            </wp:positionV>
+            <wp:extent cx="5505450" cy="2670916"/>
+            <wp:effectExtent l="0" t="0" r="0" b="4445"/>
+            <wp:wrapSquare wrapText="bothSides"/>
+            <wp:docPr id="1" name="Obraz 1"/>
+            <wp:cNvGraphicFramePr>
+              <a:graphicFrameLocks xmlns:a="http://schemas.openxmlformats.org/drawingml/2006/main" noChangeAspect="1"/>
+            </wp:cNvGraphicFramePr>
+            <a:graphic xmlns:a="http://schemas.openxmlformats.org/drawingml/2006/main">
+              <a:graphicData uri="http://schemas.openxmlformats.org/drawingml/2006/picture">
+                <pic:pic xmlns:pic="http://schemas.openxmlformats.org/drawingml/2006/picture">
+                  <pic:nvPicPr>
+                    <pic:cNvPr id="1" name=""/>
+                    <pic:cNvPicPr/>
+                  </pic:nvPicPr>
+                  <pic:blipFill>
+                    <a:blip r:embed="rId8">
+                      <a:extLst>
+                        <a:ext uri="{28A0092B-C50C-407E-A947-70E740481C1C}">
+                          <a14:useLocalDpi xmlns:a14="http://schemas.microsoft.com/office/drawing/2010/main" val="0"/>
+                        </a:ext>
+                      </a:extLst>
+                    </a:blip>
+                    <a:stretch>
+                      <a:fillRect/>
+                    </a:stretch>
+                  </pic:blipFill>
+                  <pic:spPr>
+                    <a:xfrm>
+                      <a:off x="0" y="0"/>
+                      <a:ext cx="5505450" cy="2670916"/>
+                    </a:xfrm>
+                    <a:prstGeom prst="rect">
+                      <a:avLst/>
+                    </a:prstGeom>
+                  </pic:spPr>
+                </pic:pic>
+              </a:graphicData>
+            </a:graphic>
+            <wp14:sizeRelH relativeFrom="margin">
+              <wp14:pctWidth>0</wp14:pctWidth>
+            </wp14:sizeRelH>
+            <wp14:sizeRelV relativeFrom="margin">
+              <wp14:pctHeight>0</wp14:pctHeight>
+            </wp14:sizeRelV>
+          </wp:anchor>
+        </w:drawing>
+      </w:r>
+      <w:r>
+        <w:rPr>
+          <w:noProof/>
+          <w:lang w:val="en-GB"/>
+        </w:rPr>
+        <mc:AlternateContent>
+          <mc:Choice Requires="wps">
+            <w:drawing>
+              <wp:anchor distT="0" distB="0" distL="114300" distR="114300" simplePos="0" relativeHeight="251660288" behindDoc="0" locked="0" layoutInCell="1" allowOverlap="1" wp14:anchorId="195C3E72" wp14:editId="02D44C0C">
+                <wp:simplePos x="0" y="0"/>
+                <wp:positionH relativeFrom="column">
+                  <wp:align>left</wp:align>
+                </wp:positionH>
+                <wp:positionV relativeFrom="paragraph">
+                  <wp:posOffset>3561715</wp:posOffset>
+                </wp:positionV>
+                <wp:extent cx="5505450" cy="635"/>
+                <wp:effectExtent l="0" t="0" r="0" b="0"/>
+                <wp:wrapTopAndBottom/>
+                <wp:docPr id="2" name="Pole tekstowe 2"/>
+                <wp:cNvGraphicFramePr/>
+                <a:graphic xmlns:a="http://schemas.openxmlformats.org/drawingml/2006/main">
+                  <a:graphicData uri="http://schemas.microsoft.com/office/word/2010/wordprocessingShape">
+                    <wps:wsp>
+                      <wps:cNvSpPr txBox="1"/>
+                      <wps:spPr>
+                        <a:xfrm>
+                          <a:off x="0" y="0"/>
+                          <a:ext cx="5505450" cy="635"/>
+                        </a:xfrm>
+                        <a:prstGeom prst="rect">
+                          <a:avLst/>
+                        </a:prstGeom>
+                        <a:solidFill>
+                          <a:prstClr val="white"/>
+                        </a:solidFill>
+                        <a:ln>
+                          <a:noFill/>
+                        </a:ln>
+                      </wps:spPr>
+                      <wps:txbx>
+                        <w:txbxContent>
+                          <w:p>
+                            <w:pPr>
+                              <w:pStyle w:val="Legenda"/>
+                              <w:rPr>
+                                <w:noProof/>
+                              </w:rPr>
+                            </w:pPr>
+                            <w:r>
+                              <w:t xml:space="preserve">Fig. </w:t>
+                            </w:r>
+                            <w:fldSimple w:instr=" SEQ Fig. \* ARABIC ">
+                              <w:r>
+                                <w:rPr>
+                                  <w:noProof/>
+                                </w:rPr>
+                                <w:t>1</w:t>
+                              </w:r>
+                            </w:fldSimple>
+                            <w:r>
+                              <w:t xml:space="preserve"> -   diagram</w:t>
+                            </w:r>
+                          </w:p>
+                        </w:txbxContent>
+                      </wps:txbx>
+                      <wps:bodyPr rot="0" spcFirstLastPara="0" vertOverflow="overflow" horzOverflow="overflow" vert="horz" wrap="square" lIns="0" tIns="0" rIns="0" bIns="0" numCol="1" spcCol="0" rtlCol="0" fromWordArt="0" anchor="t" anchorCtr="0" forceAA="0" compatLnSpc="1">
+                        <a:prstTxWarp prst="textNoShape">
+                          <a:avLst/>
+                        </a:prstTxWarp>
+                        <a:spAutoFit/>
+                      </wps:bodyPr>
+                    </wps:wsp>
+                  </a:graphicData>
+                </a:graphic>
+              </wp:anchor>
+            </w:drawing>
+          </mc:Choice>
+          <mc:Fallback>
+            <w:pict>
+              <v:shapetype w14:anchorId="195C3E72" id="_x0000_t202" coordsize="21600,21600" o:spt="202" path="m,l,21600r21600,l21600,xe">
+                <v:stroke joinstyle="miter"/>
+                <v:path gradientshapeok="t" o:connecttype="rect"/>
+              </v:shapetype>
+              <v:shape id="Pole tekstowe 2" o:spid="_x0000_s1026" type="#_x0000_t202" style="position:absolute;left:0;text-align:left;margin-left:0;margin-top:280.45pt;width:433.5pt;height:.05pt;z-index:251660288;visibility:visible;mso-wrap-style:square;mso-wrap-distance-left:9pt;mso-wrap-distance-top:0;mso-wrap-distance-right:9pt;mso-wrap-distance-bottom:0;mso-position-horizontal:left;mso-position-horizontal-relative:text;mso-position-vertical:absolute;mso-position-vertical-relative:text;v-text-anchor:top" o:gfxdata="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" stroked="f">
+                <v:textbox style="mso-fit-shape-to-text:t" inset="0,0,0,0">
+                  <w:txbxContent>
+                    <w:p>
+                      <w:pPr>
+                        <w:pStyle w:val="Legenda"/>
+                        <w:rPr>
+                          <w:noProof/>
+                        </w:rPr>
+                      </w:pPr>
+                      <w:r>
+                        <w:t xml:space="preserve">Fig. </w:t>
+                      </w:r>
+                      <w:fldSimple w:instr=" SEQ Fig. \* ARABIC ">
+                        <w:r>
+                          <w:rPr>
+                            <w:noProof/>
+                          </w:rPr>
+                          <w:t>1</w:t>
+                        </w:r>
+                      </w:fldSimple>
+                      <w:r>
+                        <w:t xml:space="preserve"> -   diagram</w:t>
+                      </w:r>
+                    </w:p>
+                  </w:txbxContent>
+                </v:textbox>
+                <w10:wrap type="topAndBottom"/>
+              </v:shape>
+            </w:pict>
+          </mc:Fallback>
+        </mc:AlternateContent>
+      </w:r>
+      <w:r>
+        <w:rPr>
+          <w:lang w:val="en-GB"/>
+        </w:rPr>
+        <w:t xml:space="preserve">These services are automatically launched on startup without any additional initialization required. They provide the following functionalities: </w:t>
+      </w:r>
+    </w:p>
+    <w:p>
+      <w:pPr>
+        <w:jc w:val="both"/>
+        <w:rPr>
+          <w:lang w:val="en-GB"/>
+        </w:rPr>
+      </w:pPr>
+      <w:r>
+        <w:rPr>
+          <w:lang w:val="en-GB"/>
+        </w:rPr>
+        <w:t xml:space="preserve">FFDEKernel </w:t>
+      </w:r>
+      <w:r>
+        <w:rPr>
+          <w:b/>
+          <w:lang w:val="en-GB"/>
+        </w:rPr>
+        <w:t>[</w:t>
+      </w:r>
+      <w:r>
+        <w:rPr>
+          <w:b/>
+          <w:lang w:val="en-GB"/>
+        </w:rPr>
+        <w:t>1</w:t>
+      </w:r>
+      <w:r>
+        <w:rPr>
+          <w:b/>
+          <w:lang w:val="en-GB"/>
+        </w:rPr>
+        <w:t>]</w:t>
+      </w:r>
+      <w:r>
+        <w:rPr>
+          <w:lang w:val="en-GB"/>
+        </w:rPr>
+        <w:t>– required to launch FFDE Network on the UAV. Requires no attention from the user whatsoever.</w:t>
+      </w:r>
+    </w:p>
+    <w:p>
+      <w:pPr>
+        <w:jc w:val="both"/>
+        <w:rPr>
+          <w:lang w:val="en-GB"/>
+        </w:rPr>
+      </w:pPr>
+      <w:r>
+        <w:rPr>
+          <w:lang w:val="en-GB"/>
+        </w:rPr>
+        <w:t xml:space="preserve">Global logger – simple logger capable of saving small amount of important information: configuration messages, warnings, errors etc. It should not be used to store large amount of data generated on regular basis like sensor readings. </w:t>
+      </w:r>
+    </w:p>
+    <w:p>
+      <w:pPr>
+        <w:jc w:val="both"/>
+        <w:rPr>
+          <w:lang w:val="en-GB"/>
+        </w:rPr>
+      </w:pPr>
+      <w:r>
+        <w:rPr>
+          <w:lang w:val="en-GB"/>
+        </w:rPr>
+        <w:t xml:space="preserve">Global communication gate </w:t>
+      </w:r>
+      <w:r>
+        <w:rPr>
+          <w:lang w:val="en-GB"/>
+        </w:rPr>
+        <w:t>–</w:t>
+      </w:r>
+      <w:r>
+        <w:rPr>
+          <w:lang w:val="en-GB"/>
+        </w:rPr>
+        <w:t xml:space="preserve"> </w:t>
+      </w:r>
+      <w:r>
+        <w:rPr>
+          <w:lang w:val="en-GB"/>
+        </w:rPr>
+        <w:t>allows to exchange data with Bixie Station after it binds with a socket created by the gate. When it receives commands it passes them to Global Command Server for redirection.</w:t>
+      </w:r>
+    </w:p>
+    <w:p>
+      <w:pPr>
+        <w:jc w:val="both"/>
+        <w:rPr>
+          <w:lang w:val="en-GB"/>
+        </w:rPr>
+      </w:pPr>
+      <w:r>
+        <w:rPr>
+          <w:lang w:val="en-GB"/>
+        </w:rPr>
+        <w:t xml:space="preserve">Global command server – directs commands from communication gate to right recipients. They are transmitted via FFDE Network. </w:t>
+      </w:r>
+    </w:p>
+    <w:p>
+      <w:pPr>
+        <w:jc w:val="both"/>
+        <w:rPr>
+          <w:lang w:val="en-GB"/>
+        </w:rPr>
+      </w:pPr>
+      <w:r>
+        <w:rPr>
+          <w:lang w:val="en-GB"/>
+        </w:rPr>
+        <w:t xml:space="preserve">Perun’s internal structure allows for simple integration of additional modules, shall any become necessary in future.  </w:t>
+      </w:r>
+    </w:p>
+    <w:p>
+      <w:pPr>
+        <w:pStyle w:val="Akapitzlist"/>
+        <w:numPr>
+          <w:ilvl w:val="0"/>
+          <w:numId w:val="1"/>
+        </w:numPr>
+        <w:jc w:val="both"/>
+        <w:rPr>
+          <w:b/>
+          <w:lang w:val="en-GB"/>
+        </w:rPr>
+      </w:pPr>
+      <w:r>
+        <w:rPr>
+          <w:lang w:val="en-GB"/>
+        </w:rPr>
+        <w:br w:type="column"/>
+      </w:r>
+      <w:r>
+        <w:rPr>
+          <w:b/>
+          <w:lang w:val="en-GB"/>
+        </w:rPr>
+        <w:lastRenderedPageBreak/>
+        <w:t>Usage</w:t>
+      </w:r>
+    </w:p>
+    <w:p>
+      <w:pPr>
+        <w:ind w:firstLine="360"/>
+        <w:jc w:val="both"/>
+        <w:rPr>
+          <w:lang w:val="en-GB"/>
+        </w:rPr>
+      </w:pPr>
+      <w:r>
+        <w:rPr>
+          <w:lang w:val="en-GB"/>
+        </w:rPr>
+        <w:t>Before Perun can be used it needs to be started like any Java application. After that it initializes automatically.</w:t>
+      </w:r>
+    </w:p>
+    <w:p>
+      <w:pPr>
+        <w:jc w:val="both"/>
+        <w:rPr>
+          <w:lang w:val="en-GB"/>
+        </w:rPr>
+      </w:pPr>
+      <w:r>
+        <w:rPr>
+          <w:lang w:val="en-GB"/>
+        </w:rPr>
+        <w:t xml:space="preserve">Each of the Perun’s modules can be interfaced through FFDE. Accessing their functionalities is described in the following section. </w:t>
+      </w:r>
+    </w:p>
+    <w:p>
+      <w:pPr>
+        <w:pStyle w:val="Akapitzlist"/>
+        <w:numPr>
+          <w:ilvl w:val="0"/>
+          <w:numId w:val="14"/>
+        </w:numPr>
+        <w:spacing w:after="0"/>
+        <w:ind w:left="714" w:hanging="357"/>
+        <w:jc w:val="both"/>
+        <w:rPr>
+          <w:lang w:val="en-GB"/>
+        </w:rPr>
+      </w:pPr>
+      <w:r>
+        <w:rPr>
+          <w:lang w:val="en-GB"/>
+        </w:rPr>
+        <w:t>Global logger</w:t>
+      </w:r>
+    </w:p>
+    <w:p>
+      <w:pPr>
+        <w:ind w:left="360"/>
+        <w:jc w:val="both"/>
+        <w:rPr>
+          <w:i/>
+          <w:lang w:val="en-GB"/>
+        </w:rPr>
+      </w:pPr>
+      <w:r>
+        <w:rPr>
+          <w:i/>
+          <w:lang w:val="en-GB"/>
+        </w:rPr>
+        <w:t>FFDE ID: “mainLog”</w:t>
+      </w:r>
+    </w:p>
+    <w:p>
+      <w:pPr>
+        <w:ind w:left="360"/>
+        <w:jc w:val="both"/>
+        <w:rPr>
+          <w:lang w:val="en-GB"/>
+        </w:rPr>
+      </w:pPr>
+      <w:r>
+        <w:rPr>
+          <w:lang w:val="en-GB"/>
+        </w:rPr>
+        <w:t xml:space="preserve">Any information sent to this logger through any FFDE Pipeline will automatically be recorder under the sender’s FFDE Server identifier. </w:t>
+      </w:r>
+    </w:p>
+    <w:p>
+      <w:pPr>
+        <w:ind w:left="360"/>
+        <w:jc w:val="both"/>
+        <w:rPr>
+          <w:lang w:val="en-GB"/>
+        </w:rPr>
+      </w:pPr>
+      <w:r>
+        <w:rPr>
+          <w:lang w:val="en-GB"/>
+        </w:rPr>
+        <w:t>Logger is controlled by its FFDE Master – it can execute two simple commands passed to it as first lines of messages from the master:</w:t>
+      </w:r>
+    </w:p>
+    <w:p>
+      <w:pPr>
+        <w:pStyle w:val="Akapitzlist"/>
+        <w:numPr>
+          <w:ilvl w:val="0"/>
+          <w:numId w:val="15"/>
+        </w:numPr>
+        <w:jc w:val="both"/>
+        <w:rPr>
+          <w:lang w:val="en-GB"/>
+        </w:rPr>
+      </w:pPr>
+      <w:r>
+        <w:rPr>
+          <w:lang w:val="en-GB"/>
+        </w:rPr>
+        <w:t>“flushToGate”</w:t>
+      </w:r>
+    </w:p>
+    <w:p>
+      <w:pPr>
+        <w:pStyle w:val="Akapitzlist"/>
+        <w:ind w:left="1080"/>
+        <w:jc w:val="both"/>
+        <w:rPr>
+          <w:lang w:val="en-GB"/>
+        </w:rPr>
+      </w:pPr>
+      <w:r>
+        <w:rPr>
+          <w:lang w:val="en-GB"/>
+        </w:rPr>
+        <w:t xml:space="preserve">Automatically sends all data stored in the logger to the global communication gate which retransmits it to a Bixie Station. First line of this message is “systemLogFlush”.  It does not remove the log’s content. </w:t>
+      </w:r>
+    </w:p>
+    <w:p>
+      <w:pPr>
+        <w:pStyle w:val="Akapitzlist"/>
+        <w:numPr>
+          <w:ilvl w:val="0"/>
+          <w:numId w:val="15"/>
+        </w:numPr>
+        <w:jc w:val="both"/>
+        <w:rPr>
+          <w:lang w:val="en-GB"/>
+        </w:rPr>
+      </w:pPr>
+      <w:r>
+        <w:rPr>
+          <w:lang w:val="en-GB"/>
+        </w:rPr>
+        <w:t>“clearLog”</w:t>
+      </w:r>
+    </w:p>
+    <w:p>
+      <w:pPr>
+        <w:pStyle w:val="Akapitzlist"/>
+        <w:ind w:left="1080"/>
+        <w:jc w:val="both"/>
+        <w:rPr>
+          <w:lang w:val="en-GB"/>
+        </w:rPr>
+      </w:pPr>
+      <w:r>
+        <w:rPr>
+          <w:lang w:val="en-GB"/>
+        </w:rPr>
+        <w:t xml:space="preserve">This command destroys all data stored by the logger. </w:t>
+      </w:r>
+    </w:p>
+    <w:p>
+      <w:pPr>
+        <w:pStyle w:val="Akapitzlist"/>
+        <w:ind w:left="1080"/>
+        <w:jc w:val="both"/>
+        <w:rPr>
+          <w:lang w:val="en-GB"/>
+        </w:rPr>
+      </w:pPr>
+    </w:p>
+    <w:p>
+      <w:pPr>
+        <w:pStyle w:val="Akapitzlist"/>
+        <w:numPr>
+          <w:ilvl w:val="0"/>
+          <w:numId w:val="14"/>
+        </w:numPr>
+        <w:spacing w:after="0"/>
+        <w:ind w:left="714" w:hanging="357"/>
+        <w:jc w:val="both"/>
+        <w:rPr>
+          <w:lang w:val="en-GB"/>
+        </w:rPr>
+      </w:pPr>
+      <w:r>
+        <w:rPr>
+          <w:lang w:val="en-GB"/>
+        </w:rPr>
+        <w:t>Global communication gate</w:t>
+      </w:r>
+    </w:p>
+    <w:p>
+      <w:pPr>
+        <w:ind w:left="360"/>
+        <w:jc w:val="both"/>
+        <w:rPr>
+          <w:i/>
+          <w:lang w:val="en-GB"/>
+        </w:rPr>
+      </w:pPr>
+      <w:r>
+        <w:rPr>
+          <w:i/>
+          <w:lang w:val="en-GB"/>
+        </w:rPr>
+        <w:t xml:space="preserve">FFDE ID: “communicationGate” </w:t>
       </w:r>
       <w:bookmarkStart w:id="0" w:name="_GoBack"/>
       <w:bookmarkEnd w:id="0"/>
     </w:p>
     <w:p>
       <w:pPr>
+        <w:ind w:left="360"/>
         <w:jc w:val="both"/>
         <w:rPr>
-          <w:lang w:val="en-US"/>
-        </w:rPr>
-      </w:pPr>
-      <w:proofErr w:type="spellStart"/>
-      <w:r>
-        <w:rPr>
-          <w:lang w:val="en-US"/>
-        </w:rPr>
-        <w:t>dasd</w:t>
-      </w:r>
-      <w:proofErr w:type="spellEnd"/>
-    </w:p>
-    <w:p>
-      <w:pPr>
-        <w:ind w:firstLine="360"/>
+          <w:lang w:val="en-GB"/>
+        </w:rPr>
+      </w:pPr>
+      <w:r>
+        <w:rPr>
+          <w:lang w:val="en-GB"/>
+        </w:rPr>
+        <w:t xml:space="preserve">The gate automatically retransmits any information it gets through FFDE to the connected Bixie Station. If transmission is requested and no ground station is available the gate will put an error message in the global logger. No feedback is provided to the sender. That is why it is recommended to check the gate’s state first. </w:t>
+      </w:r>
+    </w:p>
+    <w:p>
+      <w:pPr>
+        <w:ind w:left="360"/>
         <w:jc w:val="both"/>
         <w:rPr>
-          <w:lang w:val="en-US"/>
+          <w:lang w:val="en-GB"/>
+        </w:rPr>
+      </w:pPr>
+      <w:r>
+        <w:rPr>
+          <w:lang w:val="en-GB"/>
+        </w:rPr>
+        <w:t xml:space="preserve">Message with this string in its first line “confirmGroundConnection”  and an FFDE Node’s name in the second will not be retransmitted. Instead the gate will send a message to the node specified in the second line. The message would contain “communicationGate” string in its first line and “gateConnected” or “gateNotConnected” string in the second. </w:t>
+      </w:r>
+    </w:p>
+    <w:p>
+      <w:pPr>
+        <w:ind w:left="360"/>
+        <w:jc w:val="both"/>
+        <w:rPr>
+          <w:lang w:val="en-GB"/>
+        </w:rPr>
+      </w:pPr>
+      <w:r>
+        <w:rPr>
+          <w:lang w:val="en-GB"/>
+        </w:rPr>
+        <w:t xml:space="preserve">The gate automatically retransmits all incoming messages to the Global command server. </w:t>
+      </w:r>
+    </w:p>
+    <w:p>
+      <w:pPr>
+        <w:pStyle w:val="Akapitzlist"/>
+        <w:numPr>
+          <w:ilvl w:val="0"/>
+          <w:numId w:val="14"/>
+        </w:numPr>
+        <w:spacing w:after="0"/>
+        <w:ind w:left="714" w:hanging="357"/>
+        <w:jc w:val="both"/>
+        <w:rPr>
+          <w:lang w:val="en-GB"/>
+        </w:rPr>
+      </w:pPr>
+      <w:r>
+        <w:rPr>
+          <w:lang w:val="en-GB"/>
+        </w:rPr>
+        <w:br w:type="column"/>
+      </w:r>
+      <w:r>
+        <w:rPr>
+          <w:lang w:val="en-GB"/>
+        </w:rPr>
+        <w:t xml:space="preserve">Global command server </w:t>
+      </w:r>
+    </w:p>
+    <w:p>
+      <w:pPr>
+        <w:ind w:left="360"/>
+        <w:jc w:val="both"/>
+        <w:rPr>
+          <w:i/>
+          <w:lang w:val="en-GB"/>
+        </w:rPr>
+      </w:pPr>
+      <w:r>
+        <w:rPr>
+          <w:i/>
+          <w:lang w:val="en-GB"/>
+        </w:rPr>
+        <w:t>FFDE ID: “globalCommandServer”</w:t>
+      </w:r>
+    </w:p>
+    <w:p>
+      <w:pPr>
+        <w:ind w:left="360"/>
+        <w:jc w:val="both"/>
+        <w:rPr>
+          <w:lang w:val="en-GB"/>
+        </w:rPr>
+      </w:pPr>
+      <w:r>
+        <w:rPr>
+          <w:lang w:val="en-GB"/>
+        </w:rPr>
+        <w:t xml:space="preserve">This module is responsible for directing information transmitted from ground to right recipients.  </w:t>
+      </w:r>
+    </w:p>
+    <w:p>
+      <w:pPr>
+        <w:ind w:left="360"/>
+        <w:jc w:val="both"/>
+        <w:rPr>
+          <w:lang w:val="en-GB"/>
+        </w:rPr>
+      </w:pPr>
+      <w:r>
+        <w:rPr>
+          <w:lang w:val="en-GB"/>
+        </w:rPr>
+        <w:t xml:space="preserve">In order to receive data feed from the command server a recipient is required to register by creating FFDE Pipeline to the command server and transmitting through it desired command identifiers (one per message – only </w:t>
+      </w:r>
+      <w:r>
+        <w:rPr>
+          <w:lang w:val="en-GB"/>
+        </w:rPr>
+        <w:t xml:space="preserve">the </w:t>
+      </w:r>
+      <w:r>
+        <w:rPr>
+          <w:lang w:val="en-GB"/>
+        </w:rPr>
+        <w:t xml:space="preserve">first line of data will be extracted).  </w:t>
+      </w:r>
+    </w:p>
+    <w:p>
+      <w:pPr>
+        <w:ind w:left="360"/>
+        <w:jc w:val="both"/>
+        <w:rPr>
+          <w:lang w:val="en-GB"/>
         </w:rPr>
         <w:sectPr>
           <w:type w:val="continuous"/>
@@ -290,9 +1047,15 @@
       </w:pPr>
       <w:r>
         <w:rPr>
-          <w:lang w:val="en-US"/>
-        </w:rPr>
-        <w:br w:type="column"/>
+          <w:lang w:val="en-GB"/>
+        </w:rPr>
+        <w:t xml:space="preserve">After the registration is completed </w:t>
+      </w:r>
+      <w:r>
+        <w:rPr>
+          <w:lang w:val="en-GB"/>
+        </w:rPr>
+        <w:t xml:space="preserve">the command server will provide automatic command feed through FFDE Pipeline created before.  </w:t>
       </w:r>
     </w:p>
     <w:p>
@@ -302,7 +1065,7 @@
           <w:b/>
           <w:sz w:val="32"/>
           <w:szCs w:val="32"/>
-          <w:lang w:val="en-US"/>
+          <w:lang w:val="en-GB"/>
         </w:rPr>
       </w:pPr>
       <w:r>
@@ -310,7 +1073,7 @@
           <w:b/>
           <w:sz w:val="32"/>
           <w:szCs w:val="32"/>
-          <w:lang w:val="en-US"/>
+          <w:lang w:val="en-GB"/>
         </w:rPr>
         <w:br w:type="column"/>
       </w:r>
@@ -319,7 +1082,7 @@
           <w:b/>
           <w:sz w:val="32"/>
           <w:szCs w:val="32"/>
-          <w:lang w:val="en-US"/>
+          <w:lang w:val="en-GB"/>
         </w:rPr>
         <w:lastRenderedPageBreak/>
         <w:t>References</w:t>
@@ -329,7 +1092,7 @@
           <w:b/>
           <w:sz w:val="32"/>
           <w:szCs w:val="32"/>
-          <w:lang w:val="en-US"/>
+          <w:lang w:val="en-GB"/>
         </w:rPr>
         <w:t>:</w:t>
       </w:r>
@@ -346,98 +1109,35 @@
         <w:contextualSpacing w:val="0"/>
         <w:jc w:val="both"/>
         <w:rPr>
-          <w:lang w:val="en-US"/>
+          <w:lang w:val="en-GB"/>
         </w:rPr>
       </w:pPr>
       <w:r>
         <w:rPr>
           <w:b/>
-          <w:lang w:val="en-US"/>
-        </w:rPr>
-        <w:t>Authors</w:t>
-      </w:r>
-      <w:r>
-        <w:rPr>
-          <w:lang w:val="en-US"/>
-        </w:rPr>
-        <w:t xml:space="preserve">  (year</w:t>
-      </w:r>
-      <w:r>
-        <w:rPr>
-          <w:lang w:val="en-US"/>
-        </w:rPr>
-        <w:t xml:space="preserve">) </w:t>
-      </w:r>
-      <w:r>
-        <w:rPr>
-          <w:lang w:val="en-US"/>
-        </w:rPr>
-        <w:t>Title</w:t>
-      </w:r>
-      <w:r>
-        <w:rPr>
-          <w:lang w:val="en-US"/>
+          <w:lang w:val="en-GB"/>
+        </w:rPr>
+        <w:t>Jakub Mnich</w:t>
+      </w:r>
+      <w:r>
+        <w:rPr>
+          <w:lang w:val="en-GB"/>
+        </w:rPr>
+        <w:t xml:space="preserve"> (2016) FFDE Network – Foundation For Data Exchange. </w:t>
+      </w:r>
+      <w:r>
+        <w:rPr>
+          <w:i/>
+          <w:lang w:val="en-GB"/>
+        </w:rPr>
+        <w:t>MikroCpp documentation repository</w:t>
+      </w:r>
+      <w:r>
+        <w:rPr>
+          <w:lang w:val="en-GB"/>
         </w:rPr>
         <w:t xml:space="preserve">. </w:t>
       </w:r>
-      <w:r>
-        <w:rPr>
-          <w:i/>
-          <w:lang w:val="en-US"/>
-        </w:rPr>
-        <w:t>Source</w:t>
-      </w:r>
-    </w:p>
-    <w:p>
-      <w:pPr>
-        <w:pStyle w:val="Akapitzlist"/>
-        <w:numPr>
-          <w:ilvl w:val="0"/>
-          <w:numId w:val="9"/>
-        </w:numPr>
-        <w:spacing w:after="120"/>
-        <w:ind w:left="714" w:hanging="357"/>
-        <w:contextualSpacing w:val="0"/>
-        <w:jc w:val="both"/>
-        <w:rPr>
-          <w:lang w:val="en-US"/>
-        </w:rPr>
-      </w:pPr>
-      <w:r>
-        <w:rPr>
-          <w:lang w:val="en-US"/>
-        </w:rPr>
-        <w:t>Title</w:t>
-      </w:r>
-      <w:r>
-        <w:rPr>
-          <w:lang w:val="en-US"/>
-        </w:rPr>
-        <w:t xml:space="preserve">  [</w:t>
-      </w:r>
-      <w:r>
-        <w:rPr>
-          <w:lang w:val="en-US"/>
-        </w:rPr>
-        <w:t>link</w:t>
-      </w:r>
-      <w:r>
-        <w:rPr>
-          <w:lang w:val="en-US"/>
-        </w:rPr>
-        <w:t>]</w:t>
-      </w:r>
-    </w:p>
-    <w:p>
-      <w:pPr>
-        <w:pStyle w:val="Akapitzlist"/>
-        <w:spacing w:after="120"/>
-        <w:contextualSpacing w:val="0"/>
-        <w:jc w:val="both"/>
-        <w:rPr>
-          <w:lang w:val="en-US"/>
-        </w:rPr>
-      </w:pPr>
     </w:p>
     <w:sectPr>
       <w:type w:val="continuous"/>
@@ -667,7 +1367,7 @@
           <w:rPr>
             <w:noProof/>
           </w:rPr>
-          <w:t>2</w:t>
+          <w:t>3</w:t>
         </w:r>
         <w:r>
           <w:fldChar w:fldCharType="end"/>
@@ -981,6 +1681,95 @@
     </w:lvl>
   </w:abstractNum>
   <w:abstractNum w:abstractNumId="3" w15:restartNumberingAfterBreak="0">
+    <w:nsid w:val="149B3B9E"/>
+    <w:multiLevelType w:val="hybridMultilevel"/>
+    <w:tmpl w:val="FEA239AE"/>
+    <w:lvl w:ilvl="0" w:tplc="04150017">
+      <w:start w:val="1"/>
+      <w:numFmt w:val="lowerLetter"/>
+      <w:lvlText w:val="%1)"/>
+      <w:lvlJc w:val="left"/>
+      <w:pPr>
+        <w:ind w:left="720" w:hanging="360"/>
+      </w:pPr>
+      <w:rPr>
+        <w:rFonts w:hint="default"/>
+      </w:rPr>
+    </w:lvl>
+    <w:lvl w:ilvl="1" w:tplc="04150019" w:tentative="1">
+      <w:start w:val="1"/>
+      <w:numFmt w:val="lowerLetter"/>
+      <w:lvlText w:val="%2."/>
+      <w:lvlJc w:val="left"/>
+      <w:pPr>
+        <w:ind w:left="1440" w:hanging="360"/>
+      </w:pPr>
+    </w:lvl>
+    <w:lvl w:ilvl="2" w:tplc="0415001B" w:tentative="1">
+      <w:start w:val="1"/>
+      <w:numFmt w:val="lowerRoman"/>
+      <w:lvlText w:val="%3."/>
+      <w:lvlJc w:val="right"/>
+      <w:pPr>
+        <w:ind w:left="2160" w:hanging="180"/>
+      </w:pPr>
+    </w:lvl>
+    <w:lvl w:ilvl="3" w:tplc="0415000F" w:tentative="1">
+      <w:start w:val="1"/>
+      <w:numFmt w:val="decimal"/>
+      <w:lvlText w:val="%4."/>
+      <w:lvlJc w:val="left"/>
+      <w:pPr>
+        <w:ind w:left="2880" w:hanging="360"/>
+      </w:pPr>
+    </w:lvl>
+    <w:lvl w:ilvl="4" w:tplc="04150019" w:tentative="1">
+      <w:start w:val="1"/>
+      <w:numFmt w:val="lowerLetter"/>
+      <w:lvlText w:val="%5."/>
+      <w:lvlJc w:val="left"/>
+      <w:pPr>
+        <w:ind w:left="3600" w:hanging="360"/>
+      </w:pPr>
+    </w:lvl>
+    <w:lvl w:ilvl="5" w:tplc="0415001B" w:tentative="1">
+      <w:start w:val="1"/>
+      <w:numFmt w:val="lowerRoman"/>
+      <w:lvlText w:val="%6."/>
+      <w:lvlJc w:val="right"/>
+      <w:pPr>
+        <w:ind w:left="4320" w:hanging="180"/>
+      </w:pPr>
+    </w:lvl>
+    <w:lvl w:ilvl="6" w:tplc="0415000F" w:tentative="1">
+      <w:start w:val="1"/>
+      <w:numFmt w:val="decimal"/>
+      <w:lvlText w:val="%7."/>
+      <w:lvlJc w:val="left"/>
+      <w:pPr>
+        <w:ind w:left="5040" w:hanging="360"/>
+      </w:pPr>
+    </w:lvl>
+    <w:lvl w:ilvl="7" w:tplc="04150019" w:tentative="1">
+      <w:start w:val="1"/>
+      <w:numFmt w:val="lowerLetter"/>
+      <w:lvlText w:val="%8."/>
+      <w:lvlJc w:val="left"/>
+      <w:pPr>
+        <w:ind w:left="5760" w:hanging="360"/>
+      </w:pPr>
+    </w:lvl>
+    <w:lvl w:ilvl="8" w:tplc="0415001B" w:tentative="1">
+      <w:start w:val="1"/>
+      <w:numFmt w:val="lowerRoman"/>
+      <w:lvlText w:val="%9."/>
+      <w:lvlJc w:val="right"/>
+      <w:pPr>
+        <w:ind w:left="6480" w:hanging="180"/>
+      </w:pPr>
+    </w:lvl>
+  </w:abstractNum>
+  <w:abstractNum w:abstractNumId="4" w15:restartNumberingAfterBreak="0">
     <w:nsid w:val="1D43571C"/>
     <w:multiLevelType w:val="hybridMultilevel"/>
     <w:tmpl w:val="F2DA2F1C"/>
@@ -1093,7 +1882,7 @@
       </w:rPr>
     </w:lvl>
   </w:abstractNum>
-  <w:abstractNum w:abstractNumId="4" w15:restartNumberingAfterBreak="0">
+  <w:abstractNum w:abstractNumId="5" w15:restartNumberingAfterBreak="0">
     <w:nsid w:val="218D569F"/>
     <w:multiLevelType w:val="hybridMultilevel"/>
     <w:tmpl w:val="D908B1A2"/>
@@ -1183,7 +1972,7 @@
       </w:pPr>
     </w:lvl>
   </w:abstractNum>
-  <w:abstractNum w:abstractNumId="5" w15:restartNumberingAfterBreak="0">
+  <w:abstractNum w:abstractNumId="6" w15:restartNumberingAfterBreak="0">
     <w:nsid w:val="338362CE"/>
     <w:multiLevelType w:val="hybridMultilevel"/>
     <w:tmpl w:val="67FC9C08"/>
@@ -1272,7 +2061,7 @@
       </w:pPr>
     </w:lvl>
   </w:abstractNum>
-  <w:abstractNum w:abstractNumId="6" w15:restartNumberingAfterBreak="0">
+  <w:abstractNum w:abstractNumId="7" w15:restartNumberingAfterBreak="0">
     <w:nsid w:val="3599621A"/>
     <w:multiLevelType w:val="hybridMultilevel"/>
     <w:tmpl w:val="813A1B7E"/>
@@ -1361,7 +2150,7 @@
       </w:pPr>
     </w:lvl>
   </w:abstractNum>
-  <w:abstractNum w:abstractNumId="7" w15:restartNumberingAfterBreak="0">
+  <w:abstractNum w:abstractNumId="8" w15:restartNumberingAfterBreak="0">
     <w:nsid w:val="51964118"/>
     <w:multiLevelType w:val="hybridMultilevel"/>
     <w:tmpl w:val="B9DCDE4E"/>
@@ -1447,7 +2236,96 @@
       </w:pPr>
     </w:lvl>
   </w:abstractNum>
-  <w:abstractNum w:abstractNumId="8" w15:restartNumberingAfterBreak="0">
+  <w:abstractNum w:abstractNumId="9" w15:restartNumberingAfterBreak="0">
+    <w:nsid w:val="618C06EA"/>
+    <w:multiLevelType w:val="hybridMultilevel"/>
+    <w:tmpl w:val="62DAA518"/>
+    <w:lvl w:ilvl="0" w:tplc="04150017">
+      <w:start w:val="1"/>
+      <w:numFmt w:val="lowerLetter"/>
+      <w:lvlText w:val="%1)"/>
+      <w:lvlJc w:val="left"/>
+      <w:pPr>
+        <w:ind w:left="720" w:hanging="360"/>
+      </w:pPr>
+      <w:rPr>
+        <w:rFonts w:hint="default"/>
+      </w:rPr>
+    </w:lvl>
+    <w:lvl w:ilvl="1" w:tplc="04150019" w:tentative="1">
+      <w:start w:val="1"/>
+      <w:numFmt w:val="lowerLetter"/>
+      <w:lvlText w:val="%2."/>
+      <w:lvlJc w:val="left"/>
+      <w:pPr>
+        <w:ind w:left="1440" w:hanging="360"/>
+      </w:pPr>
+    </w:lvl>
+    <w:lvl w:ilvl="2" w:tplc="0415001B" w:tentative="1">
+      <w:start w:val="1"/>
+      <w:numFmt w:val="lowerRoman"/>
+      <w:lvlText w:val="%3."/>
+      <w:lvlJc w:val="right"/>
+      <w:pPr>
+        <w:ind w:left="2160" w:hanging="180"/>
+      </w:pPr>
+    </w:lvl>
+    <w:lvl w:ilvl="3" w:tplc="0415000F" w:tentative="1">
+      <w:start w:val="1"/>
+      <w:numFmt w:val="decimal"/>
+      <w:lvlText w:val="%4."/>
+      <w:lvlJc w:val="left"/>
+      <w:pPr>
+        <w:ind w:left="2880" w:hanging="360"/>
+      </w:pPr>
+    </w:lvl>
+    <w:lvl w:ilvl="4" w:tplc="04150019" w:tentative="1">
+      <w:start w:val="1"/>
+      <w:numFmt w:val="lowerLetter"/>
+      <w:lvlText w:val="%5."/>
+      <w:lvlJc w:val="left"/>
+      <w:pPr>
+        <w:ind w:left="3600" w:hanging="360"/>
+      </w:pPr>
+    </w:lvl>
+    <w:lvl w:ilvl="5" w:tplc="0415001B" w:tentative="1">
+      <w:start w:val="1"/>
+      <w:numFmt w:val="lowerRoman"/>
+      <w:lvlText w:val="%6."/>
+      <w:lvlJc w:val="right"/>
+      <w:pPr>
+        <w:ind w:left="4320" w:hanging="180"/>
+      </w:pPr>
+    </w:lvl>
+    <w:lvl w:ilvl="6" w:tplc="0415000F" w:tentative="1">
+      <w:start w:val="1"/>
+      <w:numFmt w:val="decimal"/>
+      <w:lvlText w:val="%7."/>
+      <w:lvlJc w:val="left"/>
+      <w:pPr>
+        <w:ind w:left="5040" w:hanging="360"/>
+      </w:pPr>
+    </w:lvl>
+    <w:lvl w:ilvl="7" w:tplc="04150019" w:tentative="1">
+      <w:start w:val="1"/>
+      <w:numFmt w:val="lowerLetter"/>
+      <w:lvlText w:val="%8."/>
+      <w:lvlJc w:val="left"/>
+      <w:pPr>
+        <w:ind w:left="5760" w:hanging="360"/>
+      </w:pPr>
+    </w:lvl>
+    <w:lvl w:ilvl="8" w:tplc="0415001B" w:tentative="1">
+      <w:start w:val="1"/>
+      <w:numFmt w:val="lowerRoman"/>
+      <w:lvlText w:val="%9."/>
+      <w:lvlJc w:val="right"/>
+      <w:pPr>
+        <w:ind w:left="6480" w:hanging="180"/>
+      </w:pPr>
+    </w:lvl>
+  </w:abstractNum>
+  <w:abstractNum w:abstractNumId="10" w15:restartNumberingAfterBreak="0">
     <w:nsid w:val="62261A35"/>
     <w:multiLevelType w:val="hybridMultilevel"/>
     <w:tmpl w:val="184ED2A0"/>
@@ -1560,7 +2438,233 @@
       </w:rPr>
     </w:lvl>
   </w:abstractNum>
-  <w:abstractNum w:abstractNumId="9" w15:restartNumberingAfterBreak="0">
+  <w:abstractNum w:abstractNumId="11" w15:restartNumberingAfterBreak="0">
+    <w:nsid w:val="66510CA9"/>
+    <w:multiLevelType w:val="hybridMultilevel"/>
+    <w:tmpl w:val="D0BC6A44"/>
+    <w:lvl w:ilvl="0" w:tplc="04150001">
+      <w:start w:val="1"/>
+      <w:numFmt w:val="bullet"/>
+      <w:lvlText w:val=""/>
+      <w:lvlJc w:val="left"/>
+      <w:pPr>
+        <w:ind w:left="720" w:hanging="360"/>
+      </w:pPr>
+      <w:rPr>
+        <w:rFonts w:ascii="Symbol" w:hAnsi="Symbol" w:hint="default"/>
+      </w:rPr>
+    </w:lvl>
+    <w:lvl w:ilvl="1" w:tplc="04150003" w:tentative="1">
+      <w:start w:val="1"/>
+      <w:numFmt w:val="bullet"/>
+      <w:lvlText w:val="o"/>
+      <w:lvlJc w:val="left"/>
+      <w:pPr>
+        <w:ind w:left="1440" w:hanging="360"/>
+      </w:pPr>
+      <w:rPr>
+        <w:rFonts w:ascii="Courier New" w:hAnsi="Courier New" w:cs="Courier New" w:hint="default"/>
+      </w:rPr>
+    </w:lvl>
+    <w:lvl w:ilvl="2" w:tplc="04150005" w:tentative="1">
+      <w:start w:val="1"/>
+      <w:numFmt w:val="bullet"/>
+      <w:lvlText w:val=""/>
+      <w:lvlJc w:val="left"/>
+      <w:pPr>
+        <w:ind w:left="2160" w:hanging="360"/>
+      </w:pPr>
+      <w:rPr>
+        <w:rFonts w:ascii="Wingdings" w:hAnsi="Wingdings" w:hint="default"/>
+      </w:rPr>
+    </w:lvl>
+    <w:lvl w:ilvl="3" w:tplc="04150001" w:tentative="1">
+      <w:start w:val="1"/>
+      <w:numFmt w:val="bullet"/>
+      <w:lvlText w:val=""/>
+      <w:lvlJc w:val="left"/>
+      <w:pPr>
+        <w:ind w:left="2880" w:hanging="360"/>
+      </w:pPr>
+      <w:rPr>
+        <w:rFonts w:ascii="Symbol" w:hAnsi="Symbol" w:hint="default"/>
+      </w:rPr>
+    </w:lvl>
+    <w:lvl w:ilvl="4" w:tplc="04150003" w:tentative="1">
+      <w:start w:val="1"/>
+      <w:numFmt w:val="bullet"/>
+      <w:lvlText w:val="o"/>
+      <w:lvlJc w:val="left"/>
+      <w:pPr>
+        <w:ind w:left="3600" w:hanging="360"/>
+      </w:pPr>
+      <w:rPr>
+        <w:rFonts w:ascii="Courier New" w:hAnsi="Courier New" w:cs="Courier New" w:hint="default"/>
+      </w:rPr>
+    </w:lvl>
+    <w:lvl w:ilvl="5" w:tplc="04150005" w:tentative="1">
+      <w:start w:val="1"/>
+      <w:numFmt w:val="bullet"/>
+      <w:lvlText w:val=""/>
+      <w:lvlJc w:val="left"/>
+      <w:pPr>
+        <w:ind w:left="4320" w:hanging="360"/>
+      </w:pPr>
+      <w:rPr>
+        <w:rFonts w:ascii="Wingdings" w:hAnsi="Wingdings" w:hint="default"/>
+      </w:rPr>
+    </w:lvl>
+    <w:lvl w:ilvl="6" w:tplc="04150001" w:tentative="1">
+      <w:start w:val="1"/>
+      <w:numFmt w:val="bullet"/>
+      <w:lvlText w:val=""/>
+      <w:lvlJc w:val="left"/>
+      <w:pPr>
+        <w:ind w:left="5040" w:hanging="360"/>
+      </w:pPr>
+      <w:rPr>
+        <w:rFonts w:ascii="Symbol" w:hAnsi="Symbol" w:hint="default"/>
+      </w:rPr>
+    </w:lvl>
+    <w:lvl w:ilvl="7" w:tplc="04150003" w:tentative="1">
+      <w:start w:val="1"/>
+      <w:numFmt w:val="bullet"/>
+      <w:lvlText w:val="o"/>
+      <w:lvlJc w:val="left"/>
+      <w:pPr>
+        <w:ind w:left="5760" w:hanging="360"/>
+      </w:pPr>
+      <w:rPr>
+        <w:rFonts w:ascii="Courier New" w:hAnsi="Courier New" w:cs="Courier New" w:hint="default"/>
+      </w:rPr>
+    </w:lvl>
+    <w:lvl w:ilvl="8" w:tplc="04150005" w:tentative="1">
+      <w:start w:val="1"/>
+      <w:numFmt w:val="bullet"/>
+      <w:lvlText w:val=""/>
+      <w:lvlJc w:val="left"/>
+      <w:pPr>
+        <w:ind w:left="6480" w:hanging="360"/>
+      </w:pPr>
+      <w:rPr>
+        <w:rFonts w:ascii="Wingdings" w:hAnsi="Wingdings" w:hint="default"/>
+      </w:rPr>
+    </w:lvl>
+  </w:abstractNum>
+  <w:abstractNum w:abstractNumId="12" w15:restartNumberingAfterBreak="0">
+    <w:nsid w:val="68111147"/>
+    <w:multiLevelType w:val="hybridMultilevel"/>
+    <w:tmpl w:val="F8ACA402"/>
+    <w:lvl w:ilvl="0" w:tplc="04150001">
+      <w:start w:val="1"/>
+      <w:numFmt w:val="bullet"/>
+      <w:lvlText w:val=""/>
+      <w:lvlJc w:val="left"/>
+      <w:pPr>
+        <w:ind w:left="1080" w:hanging="360"/>
+      </w:pPr>
+      <w:rPr>
+        <w:rFonts w:ascii="Symbol" w:hAnsi="Symbol" w:hint="default"/>
+      </w:rPr>
+    </w:lvl>
+    <w:lvl w:ilvl="1" w:tplc="04150003" w:tentative="1">
+      <w:start w:val="1"/>
+      <w:numFmt w:val="bullet"/>
+      <w:lvlText w:val="o"/>
+      <w:lvlJc w:val="left"/>
+      <w:pPr>
+        <w:ind w:left="1800" w:hanging="360"/>
+      </w:pPr>
+      <w:rPr>
+        <w:rFonts w:ascii="Courier New" w:hAnsi="Courier New" w:cs="Courier New" w:hint="default"/>
+      </w:rPr>
+    </w:lvl>
+    <w:lvl w:ilvl="2" w:tplc="04150005" w:tentative="1">
+      <w:start w:val="1"/>
+      <w:numFmt w:val="bullet"/>
+      <w:lvlText w:val=""/>
+      <w:lvlJc w:val="left"/>
+      <w:pPr>
+        <w:ind w:left="2520" w:hanging="360"/>
+      </w:pPr>
+      <w:rPr>
+        <w:rFonts w:ascii="Wingdings" w:hAnsi="Wingdings" w:hint="default"/>
+      </w:rPr>
+    </w:lvl>
+    <w:lvl w:ilvl="3" w:tplc="04150001" w:tentative="1">
+      <w:start w:val="1"/>
+      <w:numFmt w:val="bullet"/>
+      <w:lvlText w:val=""/>
+      <w:lvlJc w:val="left"/>
+      <w:pPr>
+        <w:ind w:left="3240" w:hanging="360"/>
+      </w:pPr>
+      <w:rPr>
+        <w:rFonts w:ascii="Symbol" w:hAnsi="Symbol" w:hint="default"/>
+      </w:rPr>
+    </w:lvl>
+    <w:lvl w:ilvl="4" w:tplc="04150003" w:tentative="1">
+      <w:start w:val="1"/>
+      <w:numFmt w:val="bullet"/>
+      <w:lvlText w:val="o"/>
+      <w:lvlJc w:val="left"/>
+      <w:pPr>
+        <w:ind w:left="3960" w:hanging="360"/>
+      </w:pPr>
+      <w:rPr>
+        <w:rFonts w:ascii="Courier New" w:hAnsi="Courier New" w:cs="Courier New" w:hint="default"/>
+      </w:rPr>
+    </w:lvl>
+    <w:lvl w:ilvl="5" w:tplc="04150005" w:tentative="1">
+      <w:start w:val="1"/>
+      <w:numFmt w:val="bullet"/>
+      <w:lvlText w:val=""/>
+      <w:lvlJc w:val="left"/>
+      <w:pPr>
+        <w:ind w:left="4680" w:hanging="360"/>
+      </w:pPr>
+      <w:rPr>
+        <w:rFonts w:ascii="Wingdings" w:hAnsi="Wingdings" w:hint="default"/>
+      </w:rPr>
+    </w:lvl>
+    <w:lvl w:ilvl="6" w:tplc="04150001" w:tentative="1">
+      <w:start w:val="1"/>
+      <w:numFmt w:val="bullet"/>
+      <w:lvlText w:val=""/>
+      <w:lvlJc w:val="left"/>
+      <w:pPr>
+        <w:ind w:left="5400" w:hanging="360"/>
+      </w:pPr>
+      <w:rPr>
+        <w:rFonts w:ascii="Symbol" w:hAnsi="Symbol" w:hint="default"/>
+      </w:rPr>
+    </w:lvl>
+    <w:lvl w:ilvl="7" w:tplc="04150003" w:tentative="1">
+      <w:start w:val="1"/>
+      <w:numFmt w:val="bullet"/>
+      <w:lvlText w:val="o"/>
+      <w:lvlJc w:val="left"/>
+      <w:pPr>
+        <w:ind w:left="6120" w:hanging="360"/>
+      </w:pPr>
+      <w:rPr>
+        <w:rFonts w:ascii="Courier New" w:hAnsi="Courier New" w:cs="Courier New" w:hint="default"/>
+      </w:rPr>
+    </w:lvl>
+    <w:lvl w:ilvl="8" w:tplc="04150005" w:tentative="1">
+      <w:start w:val="1"/>
+      <w:numFmt w:val="bullet"/>
+      <w:lvlText w:val=""/>
+      <w:lvlJc w:val="left"/>
+      <w:pPr>
+        <w:ind w:left="6840" w:hanging="360"/>
+      </w:pPr>
+      <w:rPr>
+        <w:rFonts w:ascii="Wingdings" w:hAnsi="Wingdings" w:hint="default"/>
+      </w:rPr>
+    </w:lvl>
+  </w:abstractNum>
+  <w:abstractNum w:abstractNumId="13" w15:restartNumberingAfterBreak="0">
     <w:nsid w:val="69EE2C71"/>
     <w:multiLevelType w:val="hybridMultilevel"/>
     <w:tmpl w:val="AA040140"/>
@@ -1649,7 +2753,7 @@
       </w:pPr>
     </w:lvl>
   </w:abstractNum>
-  <w:abstractNum w:abstractNumId="10" w15:restartNumberingAfterBreak="0">
+  <w:abstractNum w:abstractNumId="14" w15:restartNumberingAfterBreak="0">
     <w:nsid w:val="7A957F97"/>
     <w:multiLevelType w:val="hybridMultilevel"/>
     <w:tmpl w:val="6D6A0B58"/>
@@ -1736,7 +2840,7 @@
     </w:lvl>
   </w:abstractNum>
   <w:num w:numId="1">
-    <w:abstractNumId w:val="4"/>
+    <w:abstractNumId w:val="5"/>
   </w:num>
   <w:num w:numId="2">
     <w:abstractNumId w:val="0"/>
@@ -1745,28 +2849,40 @@
     <w:abstractNumId w:val="2"/>
   </w:num>
   <w:num w:numId="4">
-    <w:abstractNumId w:val="8"/>
+    <w:abstractNumId w:val="10"/>
   </w:num>
   <w:num w:numId="5">
-    <w:abstractNumId w:val="3"/>
+    <w:abstractNumId w:val="4"/>
   </w:num>
   <w:num w:numId="6">
-    <w:abstractNumId w:val="10"/>
+    <w:abstractNumId w:val="14"/>
   </w:num>
   <w:num w:numId="7">
     <w:abstractNumId w:val="1"/>
   </w:num>
   <w:num w:numId="8">
+    <w:abstractNumId w:val="8"/>
+  </w:num>
+  <w:num w:numId="9">
+    <w:abstractNumId w:val="6"/>
+  </w:num>
+  <w:num w:numId="10">
+    <w:abstractNumId w:val="13"/>
+  </w:num>
+  <w:num w:numId="11">
     <w:abstractNumId w:val="7"/>
   </w:num>
-  <w:num w:numId="9">
-    <w:abstractNumId w:val="5"/>
+  <w:num w:numId="12">
+    <w:abstractNumId w:val="11"/>
   </w:num>
-  <w:num w:numId="10">
+  <w:num w:numId="13">
     <w:abstractNumId w:val="9"/>
   </w:num>
-  <w:num w:numId="11">
-    <w:abstractNumId w:val="6"/>
+  <w:num w:numId="14">
+    <w:abstractNumId w:val="3"/>
+  </w:num>
+  <w:num w:numId="15">
+    <w:abstractNumId w:val="12"/>
   </w:num>
 </w:numbering>
 </file>

</xml_diff>